<commit_message>
edited Tracktandenliste and softwaredesign
</commit_message>
<xml_diff>
--- a/documents/00_Sitzungen/Traktandenliste_M1.docx
+++ b/documents/00_Sitzungen/Traktandenliste_M1.docx
@@ -6,48 +6,26 @@
       <w:pPr>
         <w:pStyle w:val="Title"/>
         <w:rPr>
-          <w:lang w:val="en"/>
-        </w:rPr>
-      </w:pPr>
-      <w:proofErr w:type="spellStart"/>
-      <w:r>
-        <w:rPr>
-          <w:lang w:val="en"/>
-        </w:rPr>
-        <w:t>Traktandenliste</w:t>
-      </w:r>
-      <w:proofErr w:type="spellEnd"/>
-      <w:r>
-        <w:rPr>
-          <w:lang w:val="en"/>
-        </w:rPr>
-        <w:t xml:space="preserve"> 1. </w:t>
-      </w:r>
-      <w:proofErr w:type="spellStart"/>
-      <w:r>
-        <w:rPr>
-          <w:lang w:val="en"/>
-        </w:rPr>
-        <w:t>Meilensteinsitzung</w:t>
-      </w:r>
-      <w:proofErr w:type="spellEnd"/>
-      <w:r>
-        <w:rPr>
-          <w:lang w:val="en"/>
-        </w:rPr>
-        <w:t xml:space="preserve"> </w:t>
+          <w:lang w:val="de-DE"/>
+        </w:rPr>
+      </w:pPr>
+      <w:r>
+        <w:rPr>
+          <w:lang w:val="de-DE"/>
+        </w:rPr>
+        <w:t xml:space="preserve">Traktandenliste 1. Meilensteinsitzung </w:t>
       </w:r>
     </w:p>
     <w:p>
       <w:pPr>
         <w:pStyle w:val="Subtitle"/>
         <w:rPr>
-          <w:lang w:val="en"/>
-        </w:rPr>
-      </w:pPr>
-      <w:r>
-        <w:rPr>
-          <w:lang w:val="en"/>
+          <w:lang w:val="de-DE"/>
+        </w:rPr>
+      </w:pPr>
+      <w:r>
+        <w:rPr>
+          <w:lang w:val="de-DE"/>
         </w:rPr>
         <w:t>Avocado Share</w:t>
       </w:r>
@@ -76,8 +54,6 @@
         </w:rPr>
         <w:t xml:space="preserve"> aufgeführt</w:t>
       </w:r>
-      <w:bookmarkStart w:id="0" w:name="_GoBack"/>
-      <w:bookmarkEnd w:id="0"/>
     </w:p>
     <w:p>
       <w:pPr>
@@ -110,6 +86,8 @@
           <w:lang w:val="en"/>
         </w:rPr>
       </w:pPr>
+      <w:bookmarkStart w:id="0" w:name="_GoBack"/>
+      <w:bookmarkEnd w:id="0"/>
       <w:proofErr w:type="spellStart"/>
       <w:r>
         <w:rPr>
@@ -132,6 +110,12 @@
         <w:t>Projektstandes</w:t>
       </w:r>
       <w:proofErr w:type="spellEnd"/>
+      <w:r>
+        <w:rPr>
+          <w:lang w:val="en"/>
+        </w:rPr>
+        <w:t xml:space="preserve"> </w:t>
+      </w:r>
     </w:p>
     <w:p>
       <w:pPr>
@@ -157,6 +141,44 @@
           <w:lang w:val="en"/>
         </w:rPr>
         <w:t xml:space="preserve"> Tasks</w:t>
+      </w:r>
+    </w:p>
+    <w:p>
+      <w:pPr>
+        <w:pStyle w:val="ListParagraph"/>
+        <w:numPr>
+          <w:ilvl w:val="1"/>
+          <w:numId w:val="3"/>
+        </w:numPr>
+        <w:rPr>
+          <w:lang w:val="en"/>
+        </w:rPr>
+      </w:pPr>
+      <w:proofErr w:type="spellStart"/>
+      <w:r>
+        <w:rPr>
+          <w:lang w:val="en"/>
+        </w:rPr>
+        <w:t>Zeitplan</w:t>
+      </w:r>
+      <w:proofErr w:type="spellEnd"/>
+    </w:p>
+    <w:p>
+      <w:pPr>
+        <w:pStyle w:val="ListParagraph"/>
+        <w:numPr>
+          <w:ilvl w:val="1"/>
+          <w:numId w:val="3"/>
+        </w:numPr>
+        <w:rPr>
+          <w:lang w:val="en"/>
+        </w:rPr>
+      </w:pPr>
+      <w:r>
+        <w:rPr>
+          <w:lang w:val="en"/>
+        </w:rPr>
+        <w:t>Demo</w:t>
       </w:r>
     </w:p>
     <w:p>
@@ -929,6 +951,7 @@
     <w:lsdException w:name="HTML Sample" w:semiHidden="1" w:unhideWhenUsed="1"/>
     <w:lsdException w:name="HTML Typewriter" w:semiHidden="1" w:unhideWhenUsed="1"/>
     <w:lsdException w:name="HTML Variable" w:semiHidden="1" w:unhideWhenUsed="1"/>
+    <w:lsdException w:name="Normal Table" w:semiHidden="1" w:unhideWhenUsed="1"/>
     <w:lsdException w:name="annotation subject" w:semiHidden="1" w:unhideWhenUsed="1"/>
     <w:lsdException w:name="No List" w:semiHidden="1" w:unhideWhenUsed="1"/>
     <w:lsdException w:name="Outline List 1" w:semiHidden="1" w:unhideWhenUsed="1"/>
@@ -975,8 +998,10 @@
     <w:lsdException w:name="Table Subtle 2" w:semiHidden="1" w:unhideWhenUsed="1"/>
     <w:lsdException w:name="Table Web 1" w:semiHidden="1" w:unhideWhenUsed="1"/>
     <w:lsdException w:name="Table Web 2" w:semiHidden="1" w:unhideWhenUsed="1"/>
+    <w:lsdException w:name="Table Web 3" w:semiHidden="1" w:unhideWhenUsed="1"/>
     <w:lsdException w:name="Balloon Text" w:semiHidden="1" w:unhideWhenUsed="1"/>
     <w:lsdException w:name="Table Grid" w:uiPriority="39"/>
+    <w:lsdException w:name="Table Theme" w:semiHidden="1" w:unhideWhenUsed="1"/>
     <w:lsdException w:name="Placeholder Text" w:semiHidden="1"/>
     <w:lsdException w:name="No Spacing" w:uiPriority="1" w:qFormat="1"/>
     <w:lsdException w:name="Light Shading" w:uiPriority="60"/>

</xml_diff>